<commit_message>
modified AWS_CDK,functional_programming and added new notes file Python Basics
</commit_message>
<xml_diff>
--- a/python3_functions_and_functional_programming.docx
+++ b/python3_functions_and_functional_programming.docx
@@ -1506,7 +1506,7 @@
         <w:rPr>
           <w:highlight w:val="yellow"/>
         </w:rPr>
-        <w:t>Here above kwarg1=6, kwarg2 =7 are mandatory keyword arguments accepted by hardcoding</w:t>
+        <w:t xml:space="preserve">Here above kwarg1=6, kwarg2 =7 are mandatory keyword arguments accepted </w:t>
       </w:r>
     </w:p>
     <w:p>
@@ -1624,29 +1624,7 @@
           <w:szCs w:val="21"/>
           <w:shd w:val="clear" w:color="auto" w:fill="1E2429"/>
         </w:rPr>
-        <w:t>There are situations where you will want to use mandatory keyword arguments without accepting</w:t>
-      </w:r>
-      <w:r>
-        <w:rPr>
-          <w:rFonts w:ascii="Arial" w:hAnsi="Arial" w:cs="Arial"/>
-          <w:color w:val="EFEFEF"/>
-          <w:spacing w:val="-3"/>
-          <w:sz w:val="21"/>
-          <w:szCs w:val="21"/>
-          <w:shd w:val="clear" w:color="auto" w:fill="1E2429"/>
-        </w:rPr>
-        <w:t>/hardcoding</w:t>
-      </w:r>
-      <w:r>
-        <w:rPr>
-          <w:rFonts w:ascii="Arial" w:hAnsi="Arial" w:cs="Arial"/>
-          <w:color w:val="EFEFEF"/>
-          <w:spacing w:val="-3"/>
-          <w:sz w:val="21"/>
-          <w:szCs w:val="21"/>
-          <w:shd w:val="clear" w:color="auto" w:fill="1E2429"/>
-        </w:rPr>
-        <w:t xml:space="preserve"> an arbitrary number of positional arguments. To support this, Python allows you to omit the name of the *</w:t>
+        <w:t>There are situations where you will want to use mandatory keyword arguments without accepting an arbitrary number of positional arguments. To support this, Python allows you to omit the name of the *</w:t>
       </w:r>
       <w:proofErr w:type="spellStart"/>
       <w:r>
@@ -1782,7 +1760,25 @@
           <w:sz w:val="28"/>
           <w:szCs w:val="28"/>
         </w:rPr>
-        <w:t xml:space="preserve">function call , this is known as keyword only argument </w:t>
+        <w:t xml:space="preserve">function call , this is known as </w:t>
+      </w:r>
+      <w:r>
+        <w:rPr>
+          <w:b/>
+          <w:bCs/>
+          <w:sz w:val="28"/>
+          <w:szCs w:val="28"/>
+        </w:rPr>
+        <w:t xml:space="preserve">mandatory </w:t>
+      </w:r>
+      <w:r>
+        <w:rPr>
+          <w:b/>
+          <w:bCs/>
+          <w:sz w:val="28"/>
+          <w:szCs w:val="28"/>
+        </w:rPr>
+        <w:t xml:space="preserve">keyword argument </w:t>
       </w:r>
     </w:p>
     <w:p>

</xml_diff>